<commit_message>
Graph Data Strucutre Implemenation using Adjacency List
</commit_message>
<xml_diff>
--- a/Documents/AI-Lab-Assignment.docx
+++ b/Documents/AI-Lab-Assignment.docx
@@ -12,6 +12,14 @@
           <w:szCs w:val="24"/>
         </w:rPr>
       </w:pPr>
+      <w:r>
+        <w:rPr>
+          <w:rFonts w:ascii="Times New Roman" w:hAnsi="Times New Roman" w:cs="Times New Roman"/>
+          <w:b/>
+          <w:sz w:val="28"/>
+        </w:rPr>
+        <w:t xml:space="preserve">T </w:t>
+      </w:r>
       <w:r>
         <w:rPr>
           <w:rFonts w:ascii="Times New Roman" w:hAnsi="Times New Roman" w:cs="Times New Roman"/>
@@ -5170,6 +5178,21 @@
 </file>
 
 <file path=customXml/item1.xml><?xml version="1.0" encoding="utf-8"?>
+<p:properties xmlns:p="http://schemas.microsoft.com/office/2006/metadata/properties" xmlns:xsi="http://www.w3.org/2001/XMLSchema-instance" xmlns:pc="http://schemas.microsoft.com/office/infopath/2007/PartnerControls">
+  <documentManagement/>
+</p:properties>
+</file>
+
+<file path=customXml/item2.xml><?xml version="1.0" encoding="utf-8"?>
+<?mso-contentType ?>
+<FormTemplates xmlns="http://schemas.microsoft.com/sharepoint/v3/contenttype/forms">
+  <Display>DocumentLibraryForm</Display>
+  <Edit>DocumentLibraryForm</Edit>
+  <New>DocumentLibraryForm</New>
+</FormTemplates>
+</file>
+
+<file path=customXml/item3.xml><?xml version="1.0" encoding="utf-8"?>
 <ct:contentTypeSchema xmlns:ct="http://schemas.microsoft.com/office/2006/metadata/contentType" xmlns:ma="http://schemas.microsoft.com/office/2006/metadata/properties/metaAttributes" ct:_="" ma:_="" ma:contentTypeName="Document" ma:contentTypeID="0x010100C35B1F27C82D324B97336F58758E2390" ma:contentTypeVersion="2" ma:contentTypeDescription="Create a new document." ma:contentTypeScope="" ma:versionID="620a0bc682446c02ae6745c32103e60a">
   <xsd:schema xmlns:xsd="http://www.w3.org/2001/XMLSchema" xmlns:xs="http://www.w3.org/2001/XMLSchema" xmlns:p="http://schemas.microsoft.com/office/2006/metadata/properties" xmlns:ns2="80ba34bd-5861-4cfc-bb94-28e03eae2c26" targetNamespace="http://schemas.microsoft.com/office/2006/metadata/properties" ma:root="true" ma:fieldsID="90950190ab93e94d7e19f182883f6738" ns2:_="">
     <xsd:import namespace="80ba34bd-5861-4cfc-bb94-28e03eae2c26"/>
@@ -5301,22 +5324,24 @@
 </ct:contentTypeSchema>
 </file>
 
-<file path=customXml/item2.xml><?xml version="1.0" encoding="utf-8"?>
-<?mso-contentType ?>
-<FormTemplates xmlns="http://schemas.microsoft.com/sharepoint/v3/contenttype/forms">
-  <Display>DocumentLibraryForm</Display>
-  <Edit>DocumentLibraryForm</Edit>
-  <New>DocumentLibraryForm</New>
-</FormTemplates>
+<file path=customXml/itemProps1.xml><?xml version="1.0" encoding="utf-8"?>
+<ds:datastoreItem xmlns:ds="http://schemas.openxmlformats.org/officeDocument/2006/customXml" ds:itemID="{CF0446C1-F43B-4649-BE01-4AF5B346623F}">
+  <ds:schemaRefs>
+    <ds:schemaRef ds:uri="http://schemas.microsoft.com/office/2006/metadata/properties"/>
+    <ds:schemaRef ds:uri="http://schemas.microsoft.com/office/infopath/2007/PartnerControls"/>
+  </ds:schemaRefs>
+</ds:datastoreItem>
 </file>
 
-<file path=customXml/item3.xml><?xml version="1.0" encoding="utf-8"?>
-<p:properties xmlns:p="http://schemas.microsoft.com/office/2006/metadata/properties" xmlns:xsi="http://www.w3.org/2001/XMLSchema-instance" xmlns:pc="http://schemas.microsoft.com/office/infopath/2007/PartnerControls">
-  <documentManagement/>
-</p:properties>
+<file path=customXml/itemProps2.xml><?xml version="1.0" encoding="utf-8"?>
+<ds:datastoreItem xmlns:ds="http://schemas.openxmlformats.org/officeDocument/2006/customXml" ds:itemID="{4F61D330-B4F0-4CB9-A9DF-54BE67E64029}">
+  <ds:schemaRefs>
+    <ds:schemaRef ds:uri="http://schemas.microsoft.com/sharepoint/v3/contenttype/forms"/>
+  </ds:schemaRefs>
+</ds:datastoreItem>
 </file>
 
-<file path=customXml/itemProps1.xml><?xml version="1.0" encoding="utf-8"?>
+<file path=customXml/itemProps3.xml><?xml version="1.0" encoding="utf-8"?>
 <ds:datastoreItem xmlns:ds="http://schemas.openxmlformats.org/officeDocument/2006/customXml" ds:itemID="{6F0E0968-2884-4BEF-B700-F4BAD25A0B4B}">
   <ds:schemaRefs>
     <ds:schemaRef ds:uri="http://schemas.microsoft.com/office/2006/metadata/contentType"/>
@@ -5332,21 +5357,4 @@
     <ds:schemaRef ds:uri="http://schemas.microsoft.com/internal/obd"/>
   </ds:schemaRefs>
 </ds:datastoreItem>
-</file>
-
-<file path=customXml/itemProps2.xml><?xml version="1.0" encoding="utf-8"?>
-<ds:datastoreItem xmlns:ds="http://schemas.openxmlformats.org/officeDocument/2006/customXml" ds:itemID="{4F61D330-B4F0-4CB9-A9DF-54BE67E64029}">
-  <ds:schemaRefs>
-    <ds:schemaRef ds:uri="http://schemas.microsoft.com/sharepoint/v3/contenttype/forms"/>
-  </ds:schemaRefs>
-</ds:datastoreItem>
-</file>
-
-<file path=customXml/itemProps3.xml><?xml version="1.0" encoding="utf-8"?>
-<ds:datastoreItem xmlns:ds="http://schemas.openxmlformats.org/officeDocument/2006/customXml" ds:itemID="{CF0446C1-F43B-4649-BE01-4AF5B346623F}">
-  <ds:schemaRefs>
-    <ds:schemaRef ds:uri="http://schemas.microsoft.com/office/2006/metadata/properties"/>
-    <ds:schemaRef ds:uri="http://schemas.microsoft.com/office/infopath/2007/PartnerControls"/>
-  </ds:schemaRefs>
-</ds:datastoreItem>
 </file>
</xml_diff>